<commit_message>
Capitulo I e introduccion
</commit_message>
<xml_diff>
--- a/TESIS ISO 9001 - 2008.docx
+++ b/TESIS ISO 9001 - 2008.docx
@@ -2,9 +2,17 @@
 <file path=word/document.xml><?xml version="1.0" encoding="utf-8"?>
 <w:document xmlns:wpc="http://schemas.microsoft.com/office/word/2010/wordprocessingCanvas" xmlns:mc="http://schemas.openxmlformats.org/markup-compatibility/2006" xmlns:o="urn:schemas-microsoft-com:office:office" xmlns:r="http://schemas.openxmlformats.org/officeDocument/2006/relationships" xmlns:m="http://schemas.openxmlformats.org/officeDocument/2006/math" xmlns:v="urn:schemas-microsoft-com:vml" xmlns:wp14="http://schemas.microsoft.com/office/word/2010/wordprocessingDrawing" xmlns:wp="http://schemas.openxmlformats.org/drawingml/2006/wordprocessingDrawing" xmlns:w10="urn:schemas-microsoft-com:office:word" xmlns:w="http://schemas.openxmlformats.org/wordprocessingml/2006/main" xmlns:w14="http://schemas.microsoft.com/office/word/2010/wordml" xmlns:w15="http://schemas.microsoft.com/office/word/2012/wordml" xmlns:wpg="http://schemas.microsoft.com/office/word/2010/wordprocessingGroup" xmlns:wpi="http://schemas.microsoft.com/office/word/2010/wordprocessingInk" xmlns:wne="http://schemas.microsoft.com/office/word/2006/wordml" xmlns:wps="http://schemas.microsoft.com/office/word/2010/wordprocessingShape" mc:Ignorable="w14 w15 wp14">
   <w:body>
-    <w:p/>
-    <w:p>
-      <w:pPr>
+    <w:p>
+      <w:pPr>
+        <w:jc w:val="both"/>
+        <w:rPr>
+          <w:rFonts w:ascii="Arial" w:hAnsi="Arial" w:cs="Arial"/>
+        </w:rPr>
+      </w:pPr>
+    </w:p>
+    <w:p>
+      <w:pPr>
+        <w:jc w:val="both"/>
         <w:rPr>
           <w:rFonts w:ascii="Arial" w:hAnsi="Arial" w:cs="Arial"/>
           <w:b/>
@@ -21,28 +29,29 @@
     </w:p>
     <w:p>
       <w:pPr>
-        <w:jc w:val="center"/>
-        <w:rPr>
-          <w:rFonts w:ascii="Arial" w:hAnsi="Arial" w:cs="Arial"/>
-          <w:b/>
-        </w:rPr>
-      </w:pPr>
-      <w:r>
-        <w:rPr>
-          <w:rFonts w:eastAsia="Arial Unicode MS" w:cs="Arial"/>
+        <w:jc w:val="both"/>
+        <w:rPr>
+          <w:rFonts w:ascii="Arial" w:hAnsi="Arial" w:cs="Arial"/>
+          <w:b/>
+        </w:rPr>
+      </w:pPr>
+      <w:r>
+        <w:rPr>
+          <w:rFonts w:ascii="Arial" w:eastAsia="Arial Unicode MS" w:hAnsi="Arial" w:cs="Arial"/>
           <w:color w:val="000000"/>
         </w:rPr>
         <w:t>“</w:t>
       </w:r>
       <w:r>
         <w:rPr>
-          <w:rFonts w:cs="Arial"/>
+          <w:rFonts w:ascii="Arial" w:hAnsi="Arial" w:cs="Arial"/>
         </w:rPr>
         <w:t>ANÁLISIS E IMPLEMENTACIÓN DE UN SISTEMA DE GESTIÓN DE CALIDAD EN EL DEPARTAMENTO DE TECNOLOGÍA BASADO EN EL ESTÁNDAR ISO 9001:2008 PARA EL GOBIERNO AUTÓNOMO DESCENTRALIZADO MUNICIPAL DE MACHALA”.</w:t>
       </w:r>
     </w:p>
     <w:p>
       <w:pPr>
+        <w:jc w:val="both"/>
         <w:rPr>
           <w:rFonts w:ascii="Arial" w:hAnsi="Arial" w:cs="Arial"/>
           <w:b/>
@@ -58,6 +67,7 @@
     </w:p>
     <w:p>
       <w:pPr>
+        <w:jc w:val="both"/>
         <w:rPr>
           <w:rFonts w:ascii="Arial" w:hAnsi="Arial" w:cs="Arial"/>
           <w:b/>
@@ -73,6 +83,7 @@
     </w:p>
     <w:p>
       <w:pPr>
+        <w:jc w:val="both"/>
         <w:rPr>
           <w:rFonts w:ascii="Arial" w:hAnsi="Arial" w:cs="Arial"/>
           <w:b/>
@@ -88,6 +99,7 @@
     </w:p>
     <w:p>
       <w:pPr>
+        <w:jc w:val="both"/>
         <w:rPr>
           <w:rFonts w:ascii="Arial" w:hAnsi="Arial" w:cs="Arial"/>
           <w:b/>
@@ -103,6 +115,7 @@
     </w:p>
     <w:p>
       <w:pPr>
+        <w:jc w:val="both"/>
         <w:rPr>
           <w:rFonts w:ascii="Arial" w:hAnsi="Arial" w:cs="Arial"/>
           <w:b/>
@@ -118,6 +131,7 @@
     </w:p>
     <w:p>
       <w:pPr>
+        <w:jc w:val="both"/>
         <w:rPr>
           <w:rFonts w:ascii="Arial" w:hAnsi="Arial" w:cs="Arial"/>
           <w:b/>
@@ -134,6 +148,7 @@
     </w:p>
     <w:p>
       <w:pPr>
+        <w:jc w:val="both"/>
         <w:rPr>
           <w:rFonts w:ascii="Arial" w:hAnsi="Arial" w:cs="Arial"/>
           <w:b/>
@@ -150,6 +165,7 @@
     </w:p>
     <w:p>
       <w:pPr>
+        <w:jc w:val="both"/>
         <w:rPr>
           <w:rFonts w:ascii="Arial" w:hAnsi="Arial" w:cs="Arial"/>
           <w:b/>
@@ -166,6 +182,7 @@
     </w:p>
     <w:p>
       <w:pPr>
+        <w:jc w:val="both"/>
         <w:rPr>
           <w:rFonts w:ascii="Arial" w:hAnsi="Arial" w:cs="Arial"/>
           <w:b/>
@@ -181,6 +198,7 @@
     </w:p>
     <w:p>
       <w:pPr>
+        <w:jc w:val="both"/>
         <w:rPr>
           <w:rFonts w:ascii="Arial" w:hAnsi="Arial" w:cs="Arial"/>
           <w:b/>
@@ -196,6 +214,7 @@
     </w:p>
     <w:p>
       <w:pPr>
+        <w:jc w:val="both"/>
         <w:rPr>
           <w:rFonts w:ascii="Arial" w:hAnsi="Arial" w:cs="Arial"/>
           <w:b/>
@@ -211,21 +230,837 @@
     </w:p>
     <w:p>
       <w:pPr>
-        <w:rPr>
-          <w:rFonts w:ascii="Arial" w:hAnsi="Arial" w:cs="Arial"/>
-          <w:b/>
-        </w:rPr>
-      </w:pPr>
-      <w:r>
-        <w:rPr>
-          <w:rFonts w:ascii="Arial" w:hAnsi="Arial" w:cs="Arial"/>
-          <w:b/>
-        </w:rPr>
-        <w:t>INTRODUCCIÓN (RESUMEN).</w:t>
-      </w:r>
-    </w:p>
-    <w:p>
-      <w:pPr>
+        <w:jc w:val="both"/>
+        <w:rPr>
+          <w:rFonts w:ascii="Arial" w:hAnsi="Arial" w:cs="Arial"/>
+          <w:b/>
+        </w:rPr>
+      </w:pPr>
+      <w:r>
+        <w:rPr>
+          <w:rFonts w:ascii="Arial" w:hAnsi="Arial" w:cs="Arial"/>
+          <w:b/>
+        </w:rPr>
+        <w:br w:type="page"/>
+      </w:r>
+    </w:p>
+    <w:p>
+      <w:pPr>
+        <w:jc w:val="both"/>
+        <w:rPr>
+          <w:rFonts w:ascii="Arial" w:hAnsi="Arial" w:cs="Arial"/>
+          <w:b/>
+        </w:rPr>
+      </w:pPr>
+      <w:r>
+        <w:rPr>
+          <w:rFonts w:ascii="Arial" w:hAnsi="Arial" w:cs="Arial"/>
+          <w:b/>
+        </w:rPr>
+        <w:lastRenderedPageBreak/>
+        <w:t>INTRODUCCIÓN</w:t>
+      </w:r>
+    </w:p>
+    <w:p>
+      <w:pPr>
+        <w:jc w:val="both"/>
+        <w:rPr>
+          <w:rFonts w:ascii="Arial" w:hAnsi="Arial" w:cs="Arial"/>
+        </w:rPr>
+      </w:pPr>
+      <w:r>
+        <w:rPr>
+          <w:rFonts w:ascii="Arial" w:hAnsi="Arial" w:cs="Arial"/>
+        </w:rPr>
+        <w:t>El Gobierno Autónomo Descentralizado Municipal de Machala, consta de cuatros empresas públicas: Red de Salud, Aguas Machala, Aseo Machala, Terminal Terrestre todas ellas dedicadas al bienestar de la ciudadanía del Cantón Machala.</w:t>
+      </w:r>
+    </w:p>
+    <w:p>
+      <w:pPr>
+        <w:jc w:val="both"/>
+        <w:rPr>
+          <w:rFonts w:ascii="Arial" w:hAnsi="Arial" w:cs="Arial"/>
+        </w:rPr>
+      </w:pPr>
+      <w:r>
+        <w:rPr>
+          <w:rFonts w:ascii="Arial" w:hAnsi="Arial" w:cs="Arial"/>
+        </w:rPr>
+        <w:t>En la actualidad no es suficiente la puesta en marcha de un servicio o producto para tener competitividad, es necesario mantenerse al tanto de los nuevos requisitos y modificaciones que sirvan para generar valor agregado en la empresa y le permita diferenciarse de la competencia.</w:t>
+      </w:r>
+    </w:p>
+    <w:p>
+      <w:pPr>
+        <w:jc w:val="both"/>
+        <w:rPr>
+          <w:rFonts w:ascii="Arial" w:hAnsi="Arial" w:cs="Arial"/>
+        </w:rPr>
+      </w:pPr>
+      <w:r>
+        <w:rPr>
+          <w:rFonts w:ascii="Arial" w:hAnsi="Arial" w:cs="Arial"/>
+        </w:rPr>
+        <w:t>Uno de los requisitos más importantes para el crecimiento de la organización es la implementación del Sistema de gestión de la Calidad (SGC), pues este le permite a la GAD Municipal de Machala desarrollar procedimientos que conduzcan a la mejora de la calidad.</w:t>
+      </w:r>
+    </w:p>
+    <w:p>
+      <w:pPr>
+        <w:jc w:val="both"/>
+        <w:rPr>
+          <w:rFonts w:ascii="Arial" w:hAnsi="Arial" w:cs="Arial"/>
+        </w:rPr>
+      </w:pPr>
+      <w:r>
+        <w:rPr>
+          <w:rFonts w:ascii="Arial" w:hAnsi="Arial" w:cs="Arial"/>
+        </w:rPr>
+        <w:t>El Sistema de Gestión de Calidad permite mediante su ejecución tener una estructura administrativa más organizada y eficiente, que repercutirá en un crecimiento y mejora continua del GAD Municipal de Machala.</w:t>
+      </w:r>
+    </w:p>
+    <w:p>
+      <w:pPr>
+        <w:jc w:val="both"/>
+        <w:rPr>
+          <w:rFonts w:ascii="Arial" w:hAnsi="Arial" w:cs="Arial"/>
+        </w:rPr>
+      </w:pPr>
+      <w:r>
+        <w:rPr>
+          <w:rFonts w:ascii="Arial" w:hAnsi="Arial" w:cs="Arial"/>
+        </w:rPr>
+        <w:t>Es bien conocido que hoy en día se cuenta con modelos a nivel mundial que facilitan las relaciones comerciales de cualquier tipo de organización y uno de los más utilizados por su efectividad y aporte al mejoramiento continuo es el esquema de SGC ISO 9001:2008.</w:t>
+      </w:r>
+    </w:p>
+    <w:p>
+      <w:pPr>
+        <w:jc w:val="both"/>
+        <w:rPr>
+          <w:rFonts w:ascii="Arial" w:hAnsi="Arial" w:cs="Arial"/>
+        </w:rPr>
+      </w:pPr>
+      <w:r>
+        <w:rPr>
+          <w:rFonts w:ascii="Arial" w:hAnsi="Arial" w:cs="Arial"/>
+        </w:rPr>
+        <w:t>La complejidad de este proyecto se manifiesta en establecer, documentar, implementar y mantener el Sistema de Gestión de Calidad según los requisitos de la norma ISO 9001:2008 en los procesos críticos de tecnología que compone la empresa.</w:t>
+      </w:r>
+    </w:p>
+    <w:p>
+      <w:pPr>
+        <w:jc w:val="both"/>
+        <w:rPr>
+          <w:rFonts w:ascii="Arial" w:hAnsi="Arial" w:cs="Arial"/>
+        </w:rPr>
+      </w:pPr>
+      <w:r>
+        <w:rPr>
+          <w:rFonts w:ascii="Arial" w:hAnsi="Arial" w:cs="Arial"/>
+        </w:rPr>
+        <w:t>Para dar cumplimiento a lo antes mencionado se hace indispensable realizar el análisis, diseño e implementación y estandarización de toda la documentación necesaria y demás requerimientos exigidos por la norma ISO 9001:2008.</w:t>
+      </w:r>
+    </w:p>
+    <w:p>
+      <w:pPr>
+        <w:tabs>
+          <w:tab w:val="left" w:pos="2160"/>
+        </w:tabs>
+        <w:jc w:val="both"/>
+        <w:rPr>
+          <w:rFonts w:ascii="Arial" w:hAnsi="Arial" w:cs="Arial"/>
+        </w:rPr>
+      </w:pPr>
+      <w:r>
+        <w:rPr>
+          <w:rFonts w:ascii="Arial" w:hAnsi="Arial" w:cs="Arial"/>
+        </w:rPr>
+        <w:t>Es por esta razón que mediante el desarrollo del presente trabajo de investigación lo que se busca es determinar qué tan beneficioso le resultaría al GAD Municipal de Machala contar con un Sistema de Gestión de Calidad desarrollado bajo los parámetros de la Norma ISO 9001:2008.</w:t>
+      </w:r>
+    </w:p>
+    <w:p>
+      <w:pPr>
+        <w:jc w:val="both"/>
+        <w:rPr>
+          <w:rFonts w:ascii="Arial" w:hAnsi="Arial" w:cs="Arial"/>
+        </w:rPr>
+      </w:pPr>
+      <w:r>
+        <w:rPr>
+          <w:rFonts w:ascii="Arial" w:hAnsi="Arial" w:cs="Arial"/>
+        </w:rPr>
+        <w:t xml:space="preserve">Para el presente trabajo, en el primer </w:t>
+      </w:r>
+      <w:r>
+        <w:rPr>
+          <w:rFonts w:ascii="Arial" w:hAnsi="Arial" w:cs="Arial"/>
+        </w:rPr>
+        <w:t>capítulo</w:t>
+      </w:r>
+      <w:r>
+        <w:rPr>
+          <w:rFonts w:ascii="Arial" w:hAnsi="Arial" w:cs="Arial"/>
+        </w:rPr>
+        <w:t xml:space="preserve"> se </w:t>
+      </w:r>
+      <w:r>
+        <w:rPr>
+          <w:rFonts w:ascii="Arial" w:hAnsi="Arial" w:cs="Arial"/>
+        </w:rPr>
+        <w:t>justificara la implementación del Sistema de Gestión de Calidad en la Dirección de Sistemas</w:t>
+      </w:r>
+      <w:r>
+        <w:rPr>
+          <w:rFonts w:ascii="Arial" w:hAnsi="Arial" w:cs="Arial"/>
+        </w:rPr>
+        <w:t xml:space="preserve"> </w:t>
+      </w:r>
+      <w:r>
+        <w:rPr>
+          <w:rFonts w:ascii="Arial" w:hAnsi="Arial" w:cs="Arial"/>
+        </w:rPr>
+        <w:t>d</w:t>
+      </w:r>
+      <w:r>
+        <w:rPr>
+          <w:rFonts w:ascii="Arial" w:hAnsi="Arial" w:cs="Arial"/>
+        </w:rPr>
+        <w:t xml:space="preserve">el GAD municipal del </w:t>
+      </w:r>
+      <w:r>
+        <w:rPr>
+          <w:rFonts w:ascii="Arial" w:hAnsi="Arial" w:cs="Arial"/>
+        </w:rPr>
+        <w:t>Cantón</w:t>
+      </w:r>
+      <w:r>
+        <w:rPr>
+          <w:rFonts w:ascii="Arial" w:hAnsi="Arial" w:cs="Arial"/>
+        </w:rPr>
+        <w:t xml:space="preserve"> Machala</w:t>
+      </w:r>
+      <w:r>
+        <w:rPr>
+          <w:rFonts w:ascii="Arial" w:hAnsi="Arial" w:cs="Arial"/>
+        </w:rPr>
+        <w:t xml:space="preserve">, planteando los problemas que tienen que existan, se formularan las preguntas científicas delimitando todo lo que abarca este proyecto de tesis y hasta donde se avanzara. </w:t>
+      </w:r>
+    </w:p>
+    <w:p>
+      <w:pPr>
+        <w:jc w:val="both"/>
+        <w:rPr>
+          <w:rFonts w:ascii="Arial" w:hAnsi="Arial" w:cs="Arial"/>
+        </w:rPr>
+      </w:pPr>
+      <w:r>
+        <w:rPr>
+          <w:rFonts w:ascii="Arial" w:hAnsi="Arial" w:cs="Arial"/>
+        </w:rPr>
+        <w:t xml:space="preserve">La conceptualización del trabajo quedara plasmada en el segundo </w:t>
+      </w:r>
+      <w:r>
+        <w:rPr>
+          <w:rFonts w:ascii="Arial" w:hAnsi="Arial" w:cs="Arial"/>
+        </w:rPr>
+        <w:t>capítulo</w:t>
+      </w:r>
+      <w:r>
+        <w:rPr>
+          <w:rFonts w:ascii="Arial" w:hAnsi="Arial" w:cs="Arial"/>
+        </w:rPr>
+        <w:t xml:space="preserve">, denotando los antecedentes históricos del </w:t>
+      </w:r>
+      <w:r>
+        <w:rPr>
+          <w:rFonts w:ascii="Arial" w:hAnsi="Arial" w:cs="Arial"/>
+        </w:rPr>
+        <w:t>GAD municipal del Cantón Machala</w:t>
+      </w:r>
+      <w:r>
+        <w:rPr>
+          <w:rFonts w:ascii="Arial" w:hAnsi="Arial" w:cs="Arial"/>
+        </w:rPr>
+        <w:t xml:space="preserve"> y de los sistemas de </w:t>
+      </w:r>
+      <w:r>
+        <w:rPr>
+          <w:rFonts w:ascii="Arial" w:hAnsi="Arial" w:cs="Arial"/>
+        </w:rPr>
+        <w:t>gestión</w:t>
+      </w:r>
+      <w:r>
+        <w:rPr>
+          <w:rFonts w:ascii="Arial" w:hAnsi="Arial" w:cs="Arial"/>
+        </w:rPr>
+        <w:t xml:space="preserve"> de calidad, </w:t>
+      </w:r>
+      <w:r>
+        <w:rPr>
+          <w:rFonts w:ascii="Arial" w:hAnsi="Arial" w:cs="Arial"/>
+        </w:rPr>
+        <w:t>cuál</w:t>
+      </w:r>
+      <w:r>
+        <w:rPr>
+          <w:rFonts w:ascii="Arial" w:hAnsi="Arial" w:cs="Arial"/>
+        </w:rPr>
+        <w:t xml:space="preserve"> es su organización y también de la Dirección de Sistemas. Para empezar con el enfoque principal primero se define que es la calidad</w:t>
+      </w:r>
+      <w:r>
+        <w:rPr>
+          <w:rFonts w:ascii="Arial" w:hAnsi="Arial" w:cs="Arial"/>
+        </w:rPr>
+        <w:t xml:space="preserve">, cuál es su enfoque y la </w:t>
+      </w:r>
+      <w:r>
+        <w:rPr>
+          <w:rFonts w:ascii="Arial" w:hAnsi="Arial" w:cs="Arial"/>
+        </w:rPr>
+        <w:t>evolución</w:t>
+      </w:r>
+      <w:r>
+        <w:rPr>
+          <w:rFonts w:ascii="Arial" w:hAnsi="Arial" w:cs="Arial"/>
+        </w:rPr>
+        <w:t xml:space="preserve"> de los mismos, se conceptualizara la gestión basada en procesos para ir dando enfoque de la idea de la tesis y las herramientas para sistemas de gestión que se utilizara. Establecida la teoría de lo anterior ya se avanzara a la norma ISO, sus antecedentes, situación actual y beneficios, pasando por un análisis de riesgo para llegar al estándar ISO 9001:2008, con todos sus procedimientos</w:t>
+      </w:r>
+      <w:r>
+        <w:rPr>
+          <w:rFonts w:ascii="Arial" w:hAnsi="Arial" w:cs="Arial"/>
+        </w:rPr>
+        <w:t>, normativas y regulaciones.</w:t>
+      </w:r>
+    </w:p>
+    <w:p>
+      <w:pPr>
+        <w:jc w:val="both"/>
+        <w:rPr>
+          <w:rFonts w:ascii="Arial" w:hAnsi="Arial" w:cs="Arial"/>
+        </w:rPr>
+      </w:pPr>
+      <w:r>
+        <w:rPr>
+          <w:rFonts w:ascii="Arial" w:hAnsi="Arial" w:cs="Arial"/>
+        </w:rPr>
+        <w:lastRenderedPageBreak/>
+        <w:t xml:space="preserve">El desarrollo de la propuesta se plasma en el tercer capítulo donde se aplican los conceptos del </w:t>
+      </w:r>
+      <w:r>
+        <w:rPr>
+          <w:rFonts w:ascii="Arial" w:hAnsi="Arial" w:cs="Arial"/>
+        </w:rPr>
+        <w:t>capítulo</w:t>
+      </w:r>
+      <w:r>
+        <w:rPr>
+          <w:rFonts w:ascii="Arial" w:hAnsi="Arial" w:cs="Arial"/>
+        </w:rPr>
+        <w:t xml:space="preserve"> anterior realizando un </w:t>
+      </w:r>
+      <w:r>
+        <w:rPr>
+          <w:rFonts w:ascii="Arial" w:hAnsi="Arial" w:cs="Arial"/>
+        </w:rPr>
+        <w:t>análisis</w:t>
+      </w:r>
+      <w:r>
+        <w:rPr>
+          <w:rFonts w:ascii="Arial" w:hAnsi="Arial" w:cs="Arial"/>
+        </w:rPr>
+        <w:t xml:space="preserve"> de riesgo para determinar la situación actual de la dirección de </w:t>
+      </w:r>
+      <w:r>
+        <w:rPr>
+          <w:rFonts w:ascii="Arial" w:hAnsi="Arial" w:cs="Arial"/>
+        </w:rPr>
+        <w:t>Sistemas</w:t>
+      </w:r>
+      <w:r>
+        <w:rPr>
+          <w:rFonts w:ascii="Arial" w:hAnsi="Arial" w:cs="Arial"/>
+        </w:rPr>
+        <w:t xml:space="preserve">, para continuar diseñando y desarrollando el </w:t>
+      </w:r>
+      <w:r>
+        <w:rPr>
+          <w:rFonts w:ascii="Arial" w:hAnsi="Arial" w:cs="Arial"/>
+        </w:rPr>
+        <w:t xml:space="preserve">Sistema </w:t>
+      </w:r>
+      <w:r>
+        <w:rPr>
+          <w:rFonts w:ascii="Arial" w:hAnsi="Arial" w:cs="Arial"/>
+        </w:rPr>
+        <w:t xml:space="preserve">de </w:t>
+      </w:r>
+      <w:r>
+        <w:rPr>
+          <w:rFonts w:ascii="Arial" w:hAnsi="Arial" w:cs="Arial"/>
+        </w:rPr>
+        <w:t xml:space="preserve">Gestión </w:t>
+      </w:r>
+      <w:r>
+        <w:rPr>
+          <w:rFonts w:ascii="Arial" w:hAnsi="Arial" w:cs="Arial"/>
+        </w:rPr>
+        <w:t xml:space="preserve">aplicando lo que dice la norma </w:t>
+      </w:r>
+      <w:r>
+        <w:rPr>
+          <w:rFonts w:ascii="Arial" w:hAnsi="Arial" w:cs="Arial"/>
+        </w:rPr>
+        <w:t>ISO 9001:2008</w:t>
+      </w:r>
+      <w:r>
+        <w:rPr>
+          <w:rFonts w:ascii="Arial" w:hAnsi="Arial" w:cs="Arial"/>
+        </w:rPr>
+        <w:t xml:space="preserve">, </w:t>
+      </w:r>
+      <w:r>
+        <w:rPr>
+          <w:rFonts w:ascii="Arial" w:hAnsi="Arial" w:cs="Arial"/>
+        </w:rPr>
+        <w:t xml:space="preserve">basándonos en sus principios como son: primero el </w:t>
+      </w:r>
+      <w:r>
+        <w:rPr>
+          <w:rFonts w:ascii="Arial" w:hAnsi="Arial" w:cs="Arial"/>
+          <w:b/>
+        </w:rPr>
+        <w:t>Enfoque al cliente</w:t>
+      </w:r>
+      <w:r>
+        <w:rPr>
+          <w:rFonts w:ascii="Arial" w:hAnsi="Arial" w:cs="Arial"/>
+        </w:rPr>
+        <w:t>, sabiendo  que l</w:t>
+      </w:r>
+      <w:r>
+        <w:rPr>
+          <w:rFonts w:ascii="Arial" w:hAnsi="Arial" w:cs="Arial"/>
+        </w:rPr>
+        <w:t>as organizaciones dependen de sus clientes y por lo tanto deben comprender sus necesidades actuales y futuras, satisfacer sus requisitos y esforzarse en exceder sus expectativas.</w:t>
+      </w:r>
+      <w:r>
+        <w:rPr>
+          <w:rFonts w:ascii="Arial" w:hAnsi="Arial" w:cs="Arial"/>
+        </w:rPr>
+        <w:t xml:space="preserve"> El segundo principio es el </w:t>
+      </w:r>
+      <w:r>
+        <w:rPr>
+          <w:rFonts w:ascii="Arial" w:hAnsi="Arial" w:cs="Arial"/>
+          <w:b/>
+        </w:rPr>
+        <w:t>Liderazgo</w:t>
+      </w:r>
+      <w:r>
+        <w:rPr>
+          <w:rFonts w:ascii="Arial" w:hAnsi="Arial" w:cs="Arial"/>
+        </w:rPr>
+        <w:t>; l</w:t>
+      </w:r>
+      <w:r>
+        <w:rPr>
+          <w:rFonts w:ascii="Arial" w:hAnsi="Arial" w:cs="Arial"/>
+        </w:rPr>
+        <w:t xml:space="preserve">os líderes establecen la unidad de propósito y la </w:t>
+      </w:r>
+      <w:r>
+        <w:rPr>
+          <w:rFonts w:ascii="Arial" w:hAnsi="Arial" w:cs="Arial"/>
+        </w:rPr>
+        <w:t>orientación de la organización, e</w:t>
+      </w:r>
+      <w:r>
+        <w:rPr>
+          <w:rFonts w:ascii="Arial" w:hAnsi="Arial" w:cs="Arial"/>
+        </w:rPr>
+        <w:t>llos debe</w:t>
+      </w:r>
+      <w:r>
+        <w:rPr>
+          <w:rFonts w:ascii="Arial" w:hAnsi="Arial" w:cs="Arial"/>
+        </w:rPr>
+        <w:t>n</w:t>
+      </w:r>
+      <w:r>
+        <w:rPr>
+          <w:rFonts w:ascii="Arial" w:hAnsi="Arial" w:cs="Arial"/>
+        </w:rPr>
+        <w:t xml:space="preserve"> crear y mantener un ambiente interno en el cual el personal pueda llegar a involucrarse totalmente en el logro de los objetivos de la organización. </w:t>
+      </w:r>
+      <w:r>
+        <w:rPr>
+          <w:rFonts w:ascii="Arial" w:hAnsi="Arial" w:cs="Arial"/>
+        </w:rPr>
+        <w:t xml:space="preserve">Tercer principio, </w:t>
+      </w:r>
+      <w:r>
+        <w:rPr>
+          <w:rFonts w:ascii="Arial" w:hAnsi="Arial" w:cs="Arial"/>
+          <w:b/>
+        </w:rPr>
+        <w:t>Participación</w:t>
+      </w:r>
+      <w:r>
+        <w:rPr>
+          <w:rFonts w:ascii="Arial" w:hAnsi="Arial" w:cs="Arial"/>
+          <w:b/>
+        </w:rPr>
+        <w:t xml:space="preserve"> del Personal</w:t>
+      </w:r>
+      <w:r>
+        <w:rPr>
+          <w:rFonts w:ascii="Arial" w:hAnsi="Arial" w:cs="Arial"/>
+        </w:rPr>
+        <w:t xml:space="preserve">; </w:t>
+      </w:r>
+      <w:r>
+        <w:rPr>
+          <w:rFonts w:ascii="Arial" w:hAnsi="Arial" w:cs="Arial"/>
+        </w:rPr>
+        <w:t xml:space="preserve">quienes son </w:t>
+      </w:r>
+      <w:r>
+        <w:rPr>
+          <w:rFonts w:ascii="Arial" w:hAnsi="Arial" w:cs="Arial"/>
+        </w:rPr>
+        <w:t>la esencia de una organización y su total compromiso posibilita que sus habilidades sean usadas para el beneficio de ésta</w:t>
+      </w:r>
+      <w:r>
+        <w:rPr>
+          <w:rFonts w:ascii="Arial" w:hAnsi="Arial" w:cs="Arial"/>
+        </w:rPr>
+        <w:t xml:space="preserve">. Principio cuarto, </w:t>
+      </w:r>
+      <w:r>
+        <w:rPr>
+          <w:rFonts w:ascii="Arial" w:hAnsi="Arial" w:cs="Arial"/>
+          <w:b/>
+        </w:rPr>
+        <w:t>Enfoque Basado en Procesos</w:t>
+      </w:r>
+      <w:r>
+        <w:rPr>
+          <w:rFonts w:ascii="Arial" w:hAnsi="Arial" w:cs="Arial"/>
+        </w:rPr>
+        <w:t>; u</w:t>
+      </w:r>
+      <w:r>
+        <w:rPr>
+          <w:rFonts w:ascii="Arial" w:hAnsi="Arial" w:cs="Arial"/>
+        </w:rPr>
+        <w:t>n resultado deseado se alcanza más eficientemente cuando las actividades y los recursos relacionad</w:t>
+      </w:r>
+      <w:r>
+        <w:rPr>
+          <w:rFonts w:ascii="Arial" w:hAnsi="Arial" w:cs="Arial"/>
+        </w:rPr>
+        <w:t>os se gestionan como un proceso, e</w:t>
+      </w:r>
+      <w:r>
+        <w:rPr>
+          <w:rFonts w:ascii="Arial" w:hAnsi="Arial" w:cs="Arial"/>
+        </w:rPr>
+        <w:t>s indispensable identificar tales procesos y la interacción que existe entre ellos.</w:t>
+      </w:r>
+      <w:r>
+        <w:rPr>
+          <w:rFonts w:ascii="Arial" w:hAnsi="Arial" w:cs="Arial"/>
+        </w:rPr>
+        <w:t xml:space="preserve"> Quinto principio, </w:t>
+      </w:r>
+      <w:r>
+        <w:rPr>
+          <w:rFonts w:ascii="Arial" w:hAnsi="Arial" w:cs="Arial"/>
+          <w:b/>
+        </w:rPr>
+        <w:t>Enfoque de sistema para la gestión</w:t>
+      </w:r>
+      <w:r>
+        <w:rPr>
+          <w:rFonts w:ascii="Arial" w:hAnsi="Arial" w:cs="Arial"/>
+          <w:b/>
+        </w:rPr>
+        <w:t>; i</w:t>
+      </w:r>
+      <w:r>
+        <w:rPr>
+          <w:rFonts w:ascii="Arial" w:hAnsi="Arial" w:cs="Arial"/>
+        </w:rPr>
+        <w:t>dentificar, entender y gestionar los procesos interrelacionados como un sistema contribuye a la eficacia y eficiencia de una organización en el logro de sus objetivos</w:t>
+      </w:r>
+      <w:r>
+        <w:rPr>
+          <w:rFonts w:ascii="Arial" w:hAnsi="Arial" w:cs="Arial"/>
+        </w:rPr>
+        <w:t xml:space="preserve">. Principio </w:t>
+      </w:r>
+      <w:r>
+        <w:rPr>
+          <w:rFonts w:ascii="Arial" w:hAnsi="Arial" w:cs="Arial"/>
+        </w:rPr>
+        <w:t>número</w:t>
+      </w:r>
+      <w:r>
+        <w:rPr>
+          <w:rFonts w:ascii="Arial" w:hAnsi="Arial" w:cs="Arial"/>
+        </w:rPr>
+        <w:t xml:space="preserve"> seis, </w:t>
+      </w:r>
+      <w:r>
+        <w:rPr>
+          <w:rFonts w:ascii="Arial" w:hAnsi="Arial" w:cs="Arial"/>
+          <w:b/>
+        </w:rPr>
+        <w:t>Mejora Continua</w:t>
+      </w:r>
+      <w:r>
+        <w:rPr>
+          <w:rFonts w:ascii="Arial" w:hAnsi="Arial" w:cs="Arial"/>
+          <w:b/>
+        </w:rPr>
+        <w:t>; en</w:t>
+      </w:r>
+      <w:r>
+        <w:rPr>
+          <w:rFonts w:ascii="Arial" w:hAnsi="Arial" w:cs="Arial"/>
+        </w:rPr>
+        <w:t xml:space="preserve"> el desempeño global de la organización debería ser</w:t>
+      </w:r>
+      <w:r>
+        <w:rPr>
+          <w:rFonts w:ascii="Arial" w:hAnsi="Arial" w:cs="Arial"/>
+        </w:rPr>
+        <w:t xml:space="preserve"> un objetivo permanente de ésta, e</w:t>
+      </w:r>
+      <w:r>
+        <w:rPr>
+          <w:rFonts w:ascii="Arial" w:hAnsi="Arial" w:cs="Arial"/>
+        </w:rPr>
+        <w:t>sto se refiere a que dentro de la organización siempre se debe buscar alguna oportunidad para seguir mejorando</w:t>
+      </w:r>
+      <w:r>
+        <w:rPr>
+          <w:rFonts w:ascii="Arial" w:hAnsi="Arial" w:cs="Arial"/>
+        </w:rPr>
+        <w:t xml:space="preserve">. Séptimo principio, </w:t>
+      </w:r>
+      <w:r>
+        <w:rPr>
+          <w:rFonts w:ascii="Arial" w:hAnsi="Arial" w:cs="Arial"/>
+          <w:b/>
+        </w:rPr>
+        <w:t>Enfoque basado en hechos para la toma de decisión</w:t>
+      </w:r>
+      <w:r>
+        <w:rPr>
+          <w:rFonts w:ascii="Arial" w:hAnsi="Arial" w:cs="Arial"/>
+          <w:b/>
+        </w:rPr>
+        <w:t>; l</w:t>
+      </w:r>
+      <w:r>
+        <w:rPr>
+          <w:rFonts w:ascii="Arial" w:hAnsi="Arial" w:cs="Arial"/>
+        </w:rPr>
+        <w:t>as decisiones eficaces se basan en el análisis de los datos y la información. Se debe impedir la toma de decisiones a partir de supuestos o repentinas opiniones</w:t>
+      </w:r>
+      <w:r>
+        <w:rPr>
+          <w:rFonts w:ascii="Arial" w:hAnsi="Arial" w:cs="Arial"/>
+        </w:rPr>
+        <w:t xml:space="preserve">. Principio octavo, </w:t>
+      </w:r>
+      <w:r>
+        <w:rPr>
+          <w:rFonts w:ascii="Arial" w:hAnsi="Arial" w:cs="Arial"/>
+          <w:b/>
+        </w:rPr>
+        <w:t>Relación mutuamente beneficiosa con el proveedor</w:t>
+      </w:r>
+      <w:r>
+        <w:rPr>
+          <w:rFonts w:ascii="Arial" w:hAnsi="Arial" w:cs="Arial"/>
+          <w:b/>
+        </w:rPr>
+        <w:t>; u</w:t>
+      </w:r>
+      <w:r>
+        <w:rPr>
+          <w:rFonts w:ascii="Arial" w:hAnsi="Arial" w:cs="Arial"/>
+        </w:rPr>
+        <w:t>na relación mutuamente beneficiosa aumenta la capacidad de una organización y sus proveedores para crear valor, dado que estos son interdependientes.</w:t>
+      </w:r>
+    </w:p>
+    <w:p>
+      <w:pPr>
+        <w:jc w:val="both"/>
+        <w:rPr>
+          <w:rFonts w:ascii="Arial" w:hAnsi="Arial" w:cs="Arial"/>
+        </w:rPr>
+      </w:pPr>
+      <w:r>
+        <w:rPr>
+          <w:rFonts w:ascii="Arial" w:hAnsi="Arial" w:cs="Arial"/>
+        </w:rPr>
+        <w:t xml:space="preserve">Estos ocho principios de gestión de la calidad </w:t>
+      </w:r>
+      <w:r>
+        <w:rPr>
+          <w:rFonts w:ascii="Arial" w:hAnsi="Arial" w:cs="Arial"/>
+        </w:rPr>
+        <w:t xml:space="preserve">serán </w:t>
+      </w:r>
+      <w:r>
+        <w:rPr>
+          <w:rFonts w:ascii="Arial" w:hAnsi="Arial" w:cs="Arial"/>
+        </w:rPr>
+        <w:t>aplicados de forma conjunta con el propósito de contribuir en la satisfacción de las necesidades del cliente y el cumplimiento de cada uno de los objetivos de la organización.</w:t>
+      </w:r>
+    </w:p>
+    <w:p>
+      <w:pPr>
+        <w:jc w:val="both"/>
+        <w:rPr>
+          <w:rFonts w:ascii="Arial" w:hAnsi="Arial" w:cs="Arial"/>
+        </w:rPr>
+      </w:pPr>
+      <w:r>
+        <w:rPr>
+          <w:rFonts w:ascii="Arial" w:hAnsi="Arial" w:cs="Arial"/>
+        </w:rPr>
+        <w:t>Continuando con el desarrollo del presente trabajo</w:t>
+      </w:r>
+      <w:r>
+        <w:rPr>
+          <w:rFonts w:ascii="Arial" w:hAnsi="Arial" w:cs="Arial"/>
+        </w:rPr>
+        <w:t xml:space="preserve"> de</w:t>
+      </w:r>
+      <w:r>
+        <w:rPr>
+          <w:rFonts w:ascii="Arial" w:hAnsi="Arial" w:cs="Arial"/>
+        </w:rPr>
+        <w:t xml:space="preserve"> tesis se elaborara una evaluación de los resultados, los cuales quedaran </w:t>
+      </w:r>
+      <w:r>
+        <w:rPr>
+          <w:rFonts w:ascii="Arial" w:hAnsi="Arial" w:cs="Arial"/>
+        </w:rPr>
+        <w:t>reflejados</w:t>
+      </w:r>
+      <w:r>
+        <w:rPr>
+          <w:rFonts w:ascii="Arial" w:hAnsi="Arial" w:cs="Arial"/>
+        </w:rPr>
+        <w:t xml:space="preserve"> en el </w:t>
+      </w:r>
+      <w:r>
+        <w:rPr>
+          <w:rFonts w:ascii="Arial" w:hAnsi="Arial" w:cs="Arial"/>
+        </w:rPr>
+        <w:t>capítulo</w:t>
+      </w:r>
+      <w:r>
+        <w:rPr>
+          <w:rFonts w:ascii="Arial" w:hAnsi="Arial" w:cs="Arial"/>
+        </w:rPr>
+        <w:t xml:space="preserve"> cuarto, </w:t>
+      </w:r>
+      <w:r>
+        <w:rPr>
+          <w:rFonts w:ascii="Arial" w:hAnsi="Arial" w:cs="Arial"/>
+        </w:rPr>
+        <w:t>mediante</w:t>
+      </w:r>
+      <w:r>
+        <w:rPr>
+          <w:rFonts w:ascii="Arial" w:hAnsi="Arial" w:cs="Arial"/>
+        </w:rPr>
+        <w:t xml:space="preserve"> la elaboración de Evaluaciones de Expertos, Usuarios y Directivos, esto con el fin de </w:t>
+      </w:r>
+      <w:r>
+        <w:rPr>
+          <w:rFonts w:ascii="Arial" w:hAnsi="Arial" w:cs="Arial"/>
+        </w:rPr>
+        <w:t>determinar</w:t>
+      </w:r>
+      <w:r>
+        <w:rPr>
+          <w:rFonts w:ascii="Arial" w:hAnsi="Arial" w:cs="Arial"/>
+        </w:rPr>
+        <w:t xml:space="preserve"> si el trabajo que culminado cumple con todos los requisitos, objetivos y reglas del </w:t>
+      </w:r>
+      <w:r>
+        <w:rPr>
+          <w:rFonts w:ascii="Arial" w:hAnsi="Arial" w:cs="Arial"/>
+        </w:rPr>
+        <w:t>estándar</w:t>
+      </w:r>
+      <w:r>
+        <w:rPr>
+          <w:rFonts w:ascii="Arial" w:hAnsi="Arial" w:cs="Arial"/>
+        </w:rPr>
+        <w:t xml:space="preserve"> que se aplica y si satisface las necesidades</w:t>
+      </w:r>
+      <w:r>
+        <w:rPr>
+          <w:rFonts w:ascii="Arial" w:hAnsi="Arial" w:cs="Arial"/>
+        </w:rPr>
+        <w:t xml:space="preserve"> de la Dirección de Sistemas;</w:t>
+      </w:r>
+      <w:r>
+        <w:rPr>
+          <w:rFonts w:ascii="Arial" w:hAnsi="Arial" w:cs="Arial"/>
+        </w:rPr>
+        <w:t xml:space="preserve"> con esto se tabularan los datos de las encuestas</w:t>
+      </w:r>
+      <w:r>
+        <w:rPr>
+          <w:rFonts w:ascii="Arial" w:hAnsi="Arial" w:cs="Arial"/>
+        </w:rPr>
+        <w:t xml:space="preserve"> y se mostraran en cuadros estadísticos.</w:t>
+      </w:r>
+    </w:p>
+    <w:p>
+      <w:pPr>
+        <w:rPr>
+          <w:rFonts w:ascii="Arial" w:hAnsi="Arial" w:cs="Arial"/>
+          <w:b/>
+        </w:rPr>
+      </w:pPr>
+      <w:r>
+        <w:rPr>
+          <w:rFonts w:ascii="Arial" w:hAnsi="Arial" w:cs="Arial"/>
+          <w:b/>
+        </w:rPr>
+        <w:br w:type="page"/>
+      </w:r>
+    </w:p>
+    <w:p>
+      <w:pPr>
+        <w:jc w:val="both"/>
+        <w:rPr>
+          <w:rFonts w:ascii="Arial" w:hAnsi="Arial" w:cs="Arial"/>
+          <w:b/>
+        </w:rPr>
+      </w:pPr>
+      <w:bookmarkStart w:id="1" w:name="_GoBack"/>
+      <w:bookmarkEnd w:id="1"/>
+      <w:r>
+        <w:rPr>
+          <w:rFonts w:ascii="Arial" w:hAnsi="Arial" w:cs="Arial"/>
+          <w:b/>
+        </w:rPr>
+        <w:lastRenderedPageBreak/>
+        <w:t>OBJETIVOS.</w:t>
+      </w:r>
+    </w:p>
+    <w:p>
+      <w:pPr>
+        <w:jc w:val="both"/>
         <w:rPr>
           <w:rFonts w:ascii="Arial" w:hAnsi="Arial" w:cs="Arial"/>
           <w:b/>
@@ -237,11 +1072,26 @@
           <w:b/>
         </w:rPr>
         <w:tab/>
-        <w:t>DESCRIPCIÓN DE CAMPO INVESTIGACIÓN.</w:t>
-      </w:r>
-    </w:p>
-    <w:p>
-      <w:pPr>
+        <w:t>Objetivo general</w:t>
+      </w:r>
+    </w:p>
+    <w:p>
+      <w:pPr>
+        <w:jc w:val="both"/>
+        <w:rPr>
+          <w:rFonts w:ascii="Arial" w:hAnsi="Arial" w:cs="Arial"/>
+        </w:rPr>
+      </w:pPr>
+      <w:r>
+        <w:rPr>
+          <w:rFonts w:ascii="Arial" w:hAnsi="Arial" w:cs="Arial"/>
+        </w:rPr>
+        <w:t>Analizar e Implementar un Sistema de Gestión de Calidad en el Departamento de Tecnología basado en el estándar ISO 9001:2008 para el Gobierno Autónomo Descentralizado Municipal de Machala.</w:t>
+      </w:r>
+    </w:p>
+    <w:p>
+      <w:pPr>
+        <w:jc w:val="both"/>
         <w:rPr>
           <w:rFonts w:ascii="Arial" w:hAnsi="Arial" w:cs="Arial"/>
           <w:b/>
@@ -253,11 +1103,118 @@
           <w:b/>
         </w:rPr>
         <w:tab/>
-        <w:t>OBJETIVOS.</w:t>
-      </w:r>
-    </w:p>
-    <w:p>
-      <w:pPr>
+        <w:t>Objetivos específicos.</w:t>
+      </w:r>
+    </w:p>
+    <w:p>
+      <w:pPr>
+        <w:pStyle w:val="Prrafodelista"/>
+        <w:numPr>
+          <w:ilvl w:val="0"/>
+          <w:numId w:val="5"/>
+        </w:numPr>
+        <w:rPr>
+          <w:rFonts w:ascii="Arial" w:hAnsi="Arial" w:cs="Arial"/>
+        </w:rPr>
+      </w:pPr>
+      <w:r>
+        <w:rPr>
+          <w:rFonts w:ascii="Arial" w:hAnsi="Arial" w:cs="Arial"/>
+        </w:rPr>
+        <w:t xml:space="preserve">Realizar un diagnóstico que permita verificar la situación actual del GAD Municipal de Machala en los procesos críticos de tecnología. </w:t>
+      </w:r>
+    </w:p>
+    <w:p>
+      <w:pPr>
+        <w:pStyle w:val="Prrafodelista"/>
+        <w:numPr>
+          <w:ilvl w:val="0"/>
+          <w:numId w:val="5"/>
+        </w:numPr>
+        <w:rPr>
+          <w:rFonts w:ascii="Arial" w:hAnsi="Arial" w:cs="Arial"/>
+        </w:rPr>
+      </w:pPr>
+      <w:r>
+        <w:rPr>
+          <w:rFonts w:ascii="Arial" w:hAnsi="Arial" w:cs="Arial"/>
+        </w:rPr>
+        <w:t>Sensibilizar y capacitar a los funcionarios del GAD Municipal de Machala, involucrados directamente en los procesos críticos de tecnología, sobre la importancia, elaboración y uso de los elementos del Sistema de Gestión de Calidad.</w:t>
+      </w:r>
+    </w:p>
+    <w:p>
+      <w:pPr>
+        <w:pStyle w:val="Prrafodelista"/>
+        <w:numPr>
+          <w:ilvl w:val="0"/>
+          <w:numId w:val="5"/>
+        </w:numPr>
+        <w:rPr>
+          <w:rFonts w:ascii="Arial" w:hAnsi="Arial" w:cs="Arial"/>
+        </w:rPr>
+      </w:pPr>
+      <w:r>
+        <w:rPr>
+          <w:rFonts w:ascii="Arial" w:hAnsi="Arial" w:cs="Arial"/>
+        </w:rPr>
+        <w:t>Analizar de qué manera incide la falta de indicadores de gestión sobre el efectivo desarrollo de los servicios.</w:t>
+      </w:r>
+    </w:p>
+    <w:p>
+      <w:pPr>
+        <w:pStyle w:val="Prrafodelista"/>
+        <w:numPr>
+          <w:ilvl w:val="0"/>
+          <w:numId w:val="5"/>
+        </w:numPr>
+        <w:rPr>
+          <w:rFonts w:ascii="Arial" w:hAnsi="Arial" w:cs="Arial"/>
+        </w:rPr>
+      </w:pPr>
+      <w:r>
+        <w:rPr>
+          <w:rFonts w:ascii="Arial" w:hAnsi="Arial" w:cs="Arial"/>
+        </w:rPr>
+        <w:t>Diseñar y documentar el Sistema de Gestión de Calidad, en los procesos críticos de tecnología, basado en el estándar ISO 9001:2008.</w:t>
+      </w:r>
+    </w:p>
+    <w:p>
+      <w:pPr>
+        <w:pStyle w:val="Prrafodelista"/>
+        <w:numPr>
+          <w:ilvl w:val="0"/>
+          <w:numId w:val="5"/>
+        </w:numPr>
+        <w:rPr>
+          <w:rFonts w:ascii="Arial" w:hAnsi="Arial" w:cs="Arial"/>
+        </w:rPr>
+      </w:pPr>
+      <w:r>
+        <w:rPr>
+          <w:rFonts w:ascii="Arial" w:hAnsi="Arial" w:cs="Arial"/>
+        </w:rPr>
+        <w:t>Establecer las actividades necesarias para lograr la implementación de un Sistema de Gestión de Calidad bajo el estándar ISO 9001:2008 en el GAD Municipal de Machala.</w:t>
+      </w:r>
+    </w:p>
+    <w:p>
+      <w:pPr>
+        <w:jc w:val="both"/>
+        <w:rPr>
+          <w:rFonts w:ascii="Arial" w:hAnsi="Arial" w:cs="Arial"/>
+          <w:b/>
+        </w:rPr>
+      </w:pPr>
+      <w:r>
+        <w:rPr>
+          <w:rFonts w:ascii="Arial" w:hAnsi="Arial" w:cs="Arial"/>
+          <w:b/>
+        </w:rPr>
+        <w:t>HIPÓTESIS.</w:t>
+      </w:r>
+    </w:p>
+    <w:p>
+      <w:pPr>
+        <w:jc w:val="both"/>
         <w:rPr>
           <w:rFonts w:ascii="Arial" w:hAnsi="Arial" w:cs="Arial"/>
           <w:b/>
@@ -269,11 +1226,169 @@
           <w:b/>
         </w:rPr>
         <w:tab/>
-        <w:t>HIPÓTESIS.</w:t>
-      </w:r>
-    </w:p>
-    <w:p>
-      <w:pPr>
+        <w:t>Hipótesis general.</w:t>
+      </w:r>
+    </w:p>
+    <w:p>
+      <w:pPr>
+        <w:jc w:val="both"/>
+        <w:rPr>
+          <w:rFonts w:ascii="Arial" w:hAnsi="Arial" w:cs="Arial"/>
+        </w:rPr>
+      </w:pPr>
+      <w:r>
+        <w:rPr>
+          <w:rFonts w:ascii="Arial" w:hAnsi="Arial" w:cs="Arial"/>
+        </w:rPr>
+        <w:t>La Dirección de Sistemas en u eje fundamental para el funcionamiento y continuidad de los procesos del GAD Municipal del Cantón Machala, y debido a su importancia se tiene la necesidad de implantar un Sistema de Gestión de Calidad, que ayude a mejorar su funcionamiento, toma de decisiones y optimización de sus recursos mediante implantación de una política de calidad, delimitación de objetivos y procesos que serán medidos mediante indicadores de gestión, que permitirán medir resultados del funcionamiento del sistema de gestión y tomar acciones correctivas y preventivas sobre el funcionamiento de los procesos lo que llevara a una mejora continua en la Dirección de sistemas.</w:t>
+      </w:r>
+    </w:p>
+    <w:p>
+      <w:pPr>
+        <w:jc w:val="both"/>
+        <w:rPr>
+          <w:rFonts w:ascii="Arial" w:hAnsi="Arial" w:cs="Arial"/>
+          <w:b/>
+        </w:rPr>
+      </w:pPr>
+      <w:r>
+        <w:rPr>
+          <w:rFonts w:ascii="Arial" w:hAnsi="Arial" w:cs="Arial"/>
+        </w:rPr>
+        <w:tab/>
+      </w:r>
+      <w:r>
+        <w:rPr>
+          <w:rFonts w:ascii="Arial" w:hAnsi="Arial" w:cs="Arial"/>
+          <w:b/>
+        </w:rPr>
+        <w:t>Hipótesis específicas.</w:t>
+      </w:r>
+    </w:p>
+    <w:p>
+      <w:pPr>
+        <w:pStyle w:val="Prrafodelista"/>
+        <w:numPr>
+          <w:ilvl w:val="0"/>
+          <w:numId w:val="7"/>
+        </w:numPr>
+        <w:rPr>
+          <w:rFonts w:ascii="Arial" w:hAnsi="Arial" w:cs="Arial"/>
+        </w:rPr>
+      </w:pPr>
+      <w:r>
+        <w:rPr>
+          <w:rFonts w:ascii="Arial" w:hAnsi="Arial" w:cs="Arial"/>
+        </w:rPr>
+        <w:t>El punto de partida de un sistema de gestión de calidad siempre es el estado de situación inicial de la empresa o institución, por lo cual se realizara un análisis que nos permita conocer la verdadera situación de la Dirección de Sistema y determinar hasta donde se llegara.</w:t>
+      </w:r>
+    </w:p>
+    <w:p>
+      <w:pPr>
+        <w:pStyle w:val="Prrafodelista"/>
+        <w:numPr>
+          <w:ilvl w:val="0"/>
+          <w:numId w:val="7"/>
+        </w:numPr>
+        <w:rPr>
+          <w:rFonts w:ascii="Arial" w:hAnsi="Arial" w:cs="Arial"/>
+        </w:rPr>
+      </w:pPr>
+      <w:r>
+        <w:rPr>
+          <w:rFonts w:ascii="Arial" w:hAnsi="Arial" w:cs="Arial"/>
+        </w:rPr>
+        <w:t>La capacitación al personal de la dirección de sistemas ayudara a conocer y tomar conciencia sobre la importancia del sistema de gestión de calidad y lograr que cada uno de los involucrados se comprometa con sus procesos.</w:t>
+      </w:r>
+    </w:p>
+    <w:p>
+      <w:pPr>
+        <w:pStyle w:val="Prrafodelista"/>
+        <w:numPr>
+          <w:ilvl w:val="0"/>
+          <w:numId w:val="7"/>
+        </w:numPr>
+        <w:rPr>
+          <w:rFonts w:ascii="Arial" w:hAnsi="Arial" w:cs="Arial"/>
+        </w:rPr>
+      </w:pPr>
+      <w:r>
+        <w:rPr>
+          <w:rFonts w:ascii="Arial" w:hAnsi="Arial" w:cs="Arial"/>
+        </w:rPr>
+        <w:lastRenderedPageBreak/>
+        <w:t xml:space="preserve">En el estado de situación inicial se verán todas la falencias de la Dirección de Sistemas y como afecta la falta de indicadores de gestión para medir los procesos, y así poder tomar las medidas correctivas y preventivas necesarias para la mejora </w:t>
+      </w:r>
+      <w:proofErr w:type="gramStart"/>
+      <w:r>
+        <w:rPr>
+          <w:rFonts w:ascii="Arial" w:hAnsi="Arial" w:cs="Arial"/>
+        </w:rPr>
+        <w:t>continua</w:t>
+      </w:r>
+      <w:proofErr w:type="gramEnd"/>
+      <w:r>
+        <w:rPr>
+          <w:rFonts w:ascii="Arial" w:hAnsi="Arial" w:cs="Arial"/>
+        </w:rPr>
+        <w:t xml:space="preserve">. </w:t>
+      </w:r>
+    </w:p>
+    <w:p>
+      <w:pPr>
+        <w:pStyle w:val="Prrafodelista"/>
+        <w:numPr>
+          <w:ilvl w:val="0"/>
+          <w:numId w:val="7"/>
+        </w:numPr>
+        <w:rPr>
+          <w:rFonts w:ascii="Arial" w:hAnsi="Arial" w:cs="Arial"/>
+        </w:rPr>
+      </w:pPr>
+      <w:r>
+        <w:rPr>
+          <w:rFonts w:ascii="Arial" w:hAnsi="Arial" w:cs="Arial"/>
+        </w:rPr>
+        <w:t xml:space="preserve">El Sistema de Gestión de Calidad quedara implantado y documentado con una política, objetivos y manual de calidad, procedimientos aplicables según el estándar ISO 9001:2008, y documentos requeridos por la Dirección de Sistemas. </w:t>
+      </w:r>
+    </w:p>
+    <w:p>
+      <w:pPr>
+        <w:pStyle w:val="Prrafodelista"/>
+        <w:numPr>
+          <w:ilvl w:val="0"/>
+          <w:numId w:val="7"/>
+        </w:numPr>
+        <w:rPr>
+          <w:rFonts w:ascii="Arial" w:hAnsi="Arial" w:cs="Arial"/>
+        </w:rPr>
+      </w:pPr>
+      <w:r>
+        <w:rPr>
+          <w:rFonts w:ascii="Arial" w:hAnsi="Arial" w:cs="Arial"/>
+        </w:rPr>
+        <w:t>Con el diseño del Sistema de Gestión de Calidad bajo el estándar ISO 9001:2008 se elaborara un plan de implantación para determinando todo tipo de actividades necesaria para la puesta en marcha del sistema.</w:t>
+      </w:r>
+    </w:p>
+    <w:p>
+      <w:pPr>
+        <w:jc w:val="both"/>
+        <w:rPr>
+          <w:rFonts w:ascii="Arial" w:hAnsi="Arial" w:cs="Arial"/>
+        </w:rPr>
+      </w:pPr>
+    </w:p>
+    <w:p>
+      <w:pPr>
+        <w:jc w:val="both"/>
+        <w:rPr>
+          <w:rFonts w:ascii="Arial" w:hAnsi="Arial" w:cs="Arial"/>
+        </w:rPr>
+      </w:pPr>
+    </w:p>
+    <w:p>
+      <w:pPr>
+        <w:jc w:val="both"/>
         <w:rPr>
           <w:rFonts w:ascii="Arial" w:hAnsi="Arial" w:cs="Arial"/>
           <w:b/>
@@ -307,21 +1422,7 @@
           <w:b/>
         </w:rPr>
         <w:lastRenderedPageBreak/>
-        <w:t>CAPÍ</w:t>
-      </w:r>
-      <w:r>
-        <w:rPr>
-          <w:rFonts w:ascii="Arial" w:hAnsi="Arial" w:cs="Arial"/>
-          <w:b/>
-        </w:rPr>
-        <w:t>TULO I</w:t>
-      </w:r>
-      <w:r>
-        <w:rPr>
-          <w:rFonts w:ascii="Arial" w:hAnsi="Arial" w:cs="Arial"/>
-          <w:b/>
-        </w:rPr>
-        <w:t>: MARCO REFERENCIAL</w:t>
+        <w:t>CAPÍTULO I: MARCO REFERENCIAL</w:t>
       </w:r>
       <w:bookmarkEnd w:id="0"/>
     </w:p>
@@ -442,6 +1543,7 @@
     <w:p>
       <w:pPr>
         <w:ind w:left="360"/>
+        <w:jc w:val="both"/>
         <w:outlineLvl w:val="0"/>
         <w:rPr>
           <w:rFonts w:ascii="Arial" w:hAnsi="Arial" w:cs="Arial"/>
@@ -452,6 +1554,7 @@
     <w:p>
       <w:pPr>
         <w:ind w:left="360"/>
+        <w:jc w:val="both"/>
         <w:outlineLvl w:val="0"/>
         <w:rPr>
           <w:rFonts w:ascii="Arial" w:hAnsi="Arial" w:cs="Arial"/>
@@ -774,19 +1877,7 @@
         <w:rPr>
           <w:rFonts w:ascii="Arial" w:hAnsi="Arial" w:cs="Arial"/>
         </w:rPr>
-        <w:t xml:space="preserve">El uso de indicadores que permitan medir el desempeño de los procesos críticos de la dirección de sistemas </w:t>
-      </w:r>
-      <w:r>
-        <w:rPr>
-          <w:rFonts w:ascii="Arial" w:hAnsi="Arial" w:cs="Arial"/>
-        </w:rPr>
-        <w:t>ayuda</w:t>
-      </w:r>
-      <w:r>
-        <w:rPr>
-          <w:rFonts w:ascii="Arial" w:hAnsi="Arial" w:cs="Arial"/>
-        </w:rPr>
-        <w:t xml:space="preserve"> a la correcta toma de decisiones permitiendo así un correcto funcionamiento y mejora de los mismos.</w:t>
+        <w:t>El uso de indicadores que permitan medir el desempeño de los procesos críticos de la dirección de sistemas ayuda a la correcta toma de decisiones permitiendo así un correcto funcionamiento y mejora de los mismos.</w:t>
       </w:r>
     </w:p>
     <w:p>
@@ -807,19 +1898,17 @@
         </w:rPr>
         <w:t xml:space="preserve">Los estándares </w:t>
       </w:r>
-      <w:proofErr w:type="spellStart"/>
-      <w:r>
-        <w:rPr>
-          <w:rFonts w:ascii="Arial" w:hAnsi="Arial" w:cs="Arial"/>
-        </w:rPr>
-        <w:t>iso</w:t>
-      </w:r>
-      <w:proofErr w:type="spellEnd"/>
-      <w:r>
-        <w:rPr>
-          <w:rFonts w:ascii="Arial" w:hAnsi="Arial" w:cs="Arial"/>
-        </w:rPr>
-        <w:t xml:space="preserve"> son estrictos en el compromiso y cumplimiento de sus procesos, permitiendo que los involucrados puedan analizar los datos del sistema para tomar decisiones, establecer metas y optimizar sus recursos.</w:t>
+      <w:r>
+        <w:rPr>
+          <w:rFonts w:ascii="Arial" w:hAnsi="Arial" w:cs="Arial"/>
+        </w:rPr>
+        <w:t xml:space="preserve">ISO </w:t>
+      </w:r>
+      <w:r>
+        <w:rPr>
+          <w:rFonts w:ascii="Arial" w:hAnsi="Arial" w:cs="Arial"/>
+        </w:rPr>
+        <w:t>son estrictos en el compromiso y cumplimiento de sus procesos, permitiendo que los involucrados puedan analizar los datos del sistema para tomar decisiones, establecer metas y optimizar sus recursos.</w:t>
       </w:r>
     </w:p>
     <w:p>
@@ -956,33 +2045,53 @@
         <w:lastRenderedPageBreak/>
         <w:t xml:space="preserve">¿Cuál es el estado de la </w:t>
       </w:r>
-      <w:proofErr w:type="spellStart"/>
-      <w:r>
-        <w:rPr>
-          <w:rFonts w:ascii="Arial" w:hAnsi="Arial" w:cs="Arial"/>
-        </w:rPr>
-        <w:t>Direccion</w:t>
-      </w:r>
-      <w:proofErr w:type="spellEnd"/>
-      <w:r>
-        <w:rPr>
-          <w:rFonts w:ascii="Arial" w:hAnsi="Arial" w:cs="Arial"/>
-        </w:rPr>
-        <w:t xml:space="preserve"> de Sistemas con respecto a procesos y sistemas de </w:t>
-      </w:r>
-      <w:proofErr w:type="spellStart"/>
-      <w:r>
-        <w:rPr>
-          <w:rFonts w:ascii="Arial" w:hAnsi="Arial" w:cs="Arial"/>
-        </w:rPr>
-        <w:t>gestion</w:t>
-      </w:r>
-      <w:proofErr w:type="spellEnd"/>
-      <w:r>
-        <w:rPr>
-          <w:rFonts w:ascii="Arial" w:hAnsi="Arial" w:cs="Arial"/>
-        </w:rPr>
-        <w:t xml:space="preserve"> de calidad?</w:t>
+      <w:r>
+        <w:rPr>
+          <w:rFonts w:ascii="Arial" w:hAnsi="Arial" w:cs="Arial"/>
+        </w:rPr>
+        <w:t>Dirección</w:t>
+      </w:r>
+      <w:r>
+        <w:rPr>
+          <w:rFonts w:ascii="Arial" w:hAnsi="Arial" w:cs="Arial"/>
+        </w:rPr>
+        <w:t xml:space="preserve"> de Sistemas con respecto a procesos y </w:t>
+      </w:r>
+      <w:r>
+        <w:rPr>
+          <w:rFonts w:ascii="Arial" w:hAnsi="Arial" w:cs="Arial"/>
+        </w:rPr>
+        <w:t xml:space="preserve">Sistemas </w:t>
+      </w:r>
+      <w:r>
+        <w:rPr>
+          <w:rFonts w:ascii="Arial" w:hAnsi="Arial" w:cs="Arial"/>
+        </w:rPr>
+        <w:t xml:space="preserve">de </w:t>
+      </w:r>
+      <w:r>
+        <w:rPr>
+          <w:rFonts w:ascii="Arial" w:hAnsi="Arial" w:cs="Arial"/>
+        </w:rPr>
+        <w:t xml:space="preserve">Gestión </w:t>
+      </w:r>
+      <w:r>
+        <w:rPr>
+          <w:rFonts w:ascii="Arial" w:hAnsi="Arial" w:cs="Arial"/>
+        </w:rPr>
+        <w:t xml:space="preserve">de </w:t>
+      </w:r>
+      <w:r>
+        <w:rPr>
+          <w:rFonts w:ascii="Arial" w:hAnsi="Arial" w:cs="Arial"/>
+        </w:rPr>
+        <w:t>Calidad</w:t>
+      </w:r>
+      <w:r>
+        <w:rPr>
+          <w:rFonts w:ascii="Arial" w:hAnsi="Arial" w:cs="Arial"/>
+        </w:rPr>
+        <w:t>?</w:t>
       </w:r>
     </w:p>
     <w:p>
@@ -1003,14 +2112,12 @@
         </w:rPr>
         <w:t xml:space="preserve">¿Qué directrices se </w:t>
       </w:r>
-      <w:proofErr w:type="spellStart"/>
-      <w:r>
-        <w:rPr>
-          <w:rFonts w:ascii="Arial" w:hAnsi="Arial" w:cs="Arial"/>
-        </w:rPr>
-        <w:t>esta</w:t>
-      </w:r>
-      <w:proofErr w:type="spellEnd"/>
+      <w:r>
+        <w:rPr>
+          <w:rFonts w:ascii="Arial" w:hAnsi="Arial" w:cs="Arial"/>
+        </w:rPr>
+        <w:t>está</w:t>
+      </w:r>
       <w:r>
         <w:rPr>
           <w:rFonts w:ascii="Arial" w:hAnsi="Arial" w:cs="Arial"/>
@@ -1055,14 +2162,12 @@
         </w:rPr>
         <w:t xml:space="preserve">¿Qué se </w:t>
       </w:r>
-      <w:proofErr w:type="spellStart"/>
-      <w:r>
-        <w:rPr>
-          <w:rFonts w:ascii="Arial" w:hAnsi="Arial" w:cs="Arial"/>
-        </w:rPr>
-        <w:t>esta</w:t>
-      </w:r>
-      <w:proofErr w:type="spellEnd"/>
+      <w:r>
+        <w:rPr>
+          <w:rFonts w:ascii="Arial" w:hAnsi="Arial" w:cs="Arial"/>
+        </w:rPr>
+        <w:t>está</w:t>
+      </w:r>
       <w:r>
         <w:rPr>
           <w:rFonts w:ascii="Arial" w:hAnsi="Arial" w:cs="Arial"/>
@@ -1711,19 +2816,7 @@
         <w:rPr>
           <w:rFonts w:ascii="Arial" w:hAnsi="Arial" w:cs="Arial"/>
         </w:rPr>
-        <w:t xml:space="preserve"> </w:t>
-      </w:r>
-      <w:r>
-        <w:rPr>
-          <w:rFonts w:ascii="Arial" w:hAnsi="Arial" w:cs="Arial"/>
-        </w:rPr>
-        <w:t>fechas de revisión</w:t>
-      </w:r>
-      <w:r>
-        <w:rPr>
-          <w:rFonts w:ascii="Arial" w:hAnsi="Arial" w:cs="Arial"/>
-        </w:rPr>
-        <w:t xml:space="preserve"> para ver el funcionamiento del sistema, y se puedan revisar</w:t>
+        <w:t xml:space="preserve"> fechas de revisión para ver el funcionamiento del sistema, y se puedan revisar</w:t>
       </w:r>
       <w:r>
         <w:rPr>
@@ -1804,25 +2897,12 @@
         <w:rPr>
           <w:rFonts w:ascii="Arial" w:hAnsi="Arial" w:cs="Arial"/>
         </w:rPr>
-        <w:t xml:space="preserve">Con esto se podrá analizar resultado de la implementación del sistema de gestión, las </w:t>
-      </w:r>
-      <w:r>
-        <w:rPr>
-          <w:rFonts w:ascii="Arial" w:hAnsi="Arial" w:cs="Arial"/>
-        </w:rPr>
-        <w:t>Acciones Correctivas y Preventivas</w:t>
-      </w:r>
-      <w:bookmarkStart w:id="1" w:name="_GoBack"/>
-      <w:bookmarkEnd w:id="1"/>
-      <w:r>
-        <w:rPr>
-          <w:rFonts w:ascii="Arial" w:hAnsi="Arial" w:cs="Arial"/>
-        </w:rPr>
-        <w:t xml:space="preserve"> que tomaron y que se puede mejorar.</w:t>
-      </w:r>
-    </w:p>
-    <w:p>
-      <w:pPr>
+        <w:t>Con esto se podrá analizar resultado de la implementación del sistema de gestión, las Acciones Correctivas y Preventivas que tomaron y que se puede mejorar.</w:t>
+      </w:r>
+    </w:p>
+    <w:p>
+      <w:pPr>
+        <w:jc w:val="both"/>
         <w:rPr>
           <w:rFonts w:ascii="Arial" w:hAnsi="Arial" w:cs="Arial"/>
         </w:rPr>
@@ -1855,14 +2935,7 @@
           <w:b/>
         </w:rPr>
         <w:lastRenderedPageBreak/>
-        <w:t>CAPÍTULO II: MARCO TEÓ</w:t>
-      </w:r>
-      <w:r>
-        <w:rPr>
-          <w:rFonts w:ascii="Arial" w:hAnsi="Arial" w:cs="Arial"/>
-          <w:b/>
-        </w:rPr>
-        <w:t>RICO CONCEPTUAL</w:t>
+        <w:t>CAPÍTULO II: MARCO TEÓRICO CONCEPTUAL</w:t>
       </w:r>
       <w:bookmarkEnd w:id="2"/>
     </w:p>
@@ -1886,14 +2959,7 @@
           <w:rFonts w:ascii="Arial" w:hAnsi="Arial" w:cs="Arial"/>
           <w:b/>
         </w:rPr>
-        <w:t>GOBIERNO AUTÓNOMO DESCENTRALIZADO DEL CANTÓN</w:t>
-      </w:r>
-      <w:r>
-        <w:rPr>
-          <w:rFonts w:ascii="Arial" w:hAnsi="Arial" w:cs="Arial"/>
-          <w:b/>
-        </w:rPr>
-        <w:t xml:space="preserve"> </w:t>
+        <w:t xml:space="preserve">GOBIERNO AUTÓNOMO DESCENTRALIZADO DEL CANTÓN </w:t>
       </w:r>
       <w:bookmarkEnd w:id="3"/>
       <w:r>
@@ -3217,6 +4283,7 @@
     </w:p>
     <w:p>
       <w:pPr>
+        <w:jc w:val="both"/>
         <w:rPr>
           <w:rFonts w:ascii="Arial" w:hAnsi="Arial" w:cs="Arial"/>
           <w:b/>
@@ -3232,14 +4299,22 @@
     </w:p>
     <w:p>
       <w:pPr>
-        <w:outlineLvl w:val="0"/>
-        <w:rPr>
-          <w:rFonts w:ascii="Arial" w:hAnsi="Arial" w:cs="Arial"/>
-          <w:b/>
-        </w:rPr>
-      </w:pPr>
-    </w:p>
-    <w:p/>
+        <w:jc w:val="both"/>
+        <w:outlineLvl w:val="0"/>
+        <w:rPr>
+          <w:rFonts w:ascii="Arial" w:hAnsi="Arial" w:cs="Arial"/>
+          <w:b/>
+        </w:rPr>
+      </w:pPr>
+    </w:p>
+    <w:p>
+      <w:pPr>
+        <w:jc w:val="both"/>
+        <w:rPr>
+          <w:rFonts w:ascii="Arial" w:hAnsi="Arial" w:cs="Arial"/>
+        </w:rPr>
+      </w:pPr>
+    </w:p>
     <w:sectPr>
       <w:pgSz w:w="11906" w:h="16838"/>
       <w:pgMar w:top="1417" w:right="1701" w:bottom="1417" w:left="1701" w:header="708" w:footer="708" w:gutter="0"/>
@@ -3592,6 +4667,186 @@
     </w:lvl>
   </w:abstractNum>
   <w:abstractNum w:abstractNumId="3">
+    <w:nsid w:val="57F9275C"/>
+    <w:multiLevelType w:val="hybridMultilevel"/>
+    <w:tmpl w:val="29B4236A"/>
+    <w:lvl w:ilvl="0" w:tplc="DCB81FD6">
+      <w:start w:val="1"/>
+      <w:numFmt w:val="decimal"/>
+      <w:lvlText w:val="%1."/>
+      <w:lvlJc w:val="left"/>
+      <w:pPr>
+        <w:ind w:left="720" w:hanging="360"/>
+      </w:pPr>
+      <w:rPr>
+        <w:rFonts w:hint="default"/>
+        <w:b/>
+      </w:rPr>
+    </w:lvl>
+    <w:lvl w:ilvl="1" w:tplc="300A0019" w:tentative="1">
+      <w:start w:val="1"/>
+      <w:numFmt w:val="lowerLetter"/>
+      <w:lvlText w:val="%2."/>
+      <w:lvlJc w:val="left"/>
+      <w:pPr>
+        <w:ind w:left="1440" w:hanging="360"/>
+      </w:pPr>
+    </w:lvl>
+    <w:lvl w:ilvl="2" w:tplc="300A001B" w:tentative="1">
+      <w:start w:val="1"/>
+      <w:numFmt w:val="lowerRoman"/>
+      <w:lvlText w:val="%3."/>
+      <w:lvlJc w:val="right"/>
+      <w:pPr>
+        <w:ind w:left="2160" w:hanging="180"/>
+      </w:pPr>
+    </w:lvl>
+    <w:lvl w:ilvl="3" w:tplc="300A000F" w:tentative="1">
+      <w:start w:val="1"/>
+      <w:numFmt w:val="decimal"/>
+      <w:lvlText w:val="%4."/>
+      <w:lvlJc w:val="left"/>
+      <w:pPr>
+        <w:ind w:left="2880" w:hanging="360"/>
+      </w:pPr>
+    </w:lvl>
+    <w:lvl w:ilvl="4" w:tplc="300A0019" w:tentative="1">
+      <w:start w:val="1"/>
+      <w:numFmt w:val="lowerLetter"/>
+      <w:lvlText w:val="%5."/>
+      <w:lvlJc w:val="left"/>
+      <w:pPr>
+        <w:ind w:left="3600" w:hanging="360"/>
+      </w:pPr>
+    </w:lvl>
+    <w:lvl w:ilvl="5" w:tplc="300A001B" w:tentative="1">
+      <w:start w:val="1"/>
+      <w:numFmt w:val="lowerRoman"/>
+      <w:lvlText w:val="%6."/>
+      <w:lvlJc w:val="right"/>
+      <w:pPr>
+        <w:ind w:left="4320" w:hanging="180"/>
+      </w:pPr>
+    </w:lvl>
+    <w:lvl w:ilvl="6" w:tplc="300A000F" w:tentative="1">
+      <w:start w:val="1"/>
+      <w:numFmt w:val="decimal"/>
+      <w:lvlText w:val="%7."/>
+      <w:lvlJc w:val="left"/>
+      <w:pPr>
+        <w:ind w:left="5040" w:hanging="360"/>
+      </w:pPr>
+    </w:lvl>
+    <w:lvl w:ilvl="7" w:tplc="300A0019" w:tentative="1">
+      <w:start w:val="1"/>
+      <w:numFmt w:val="lowerLetter"/>
+      <w:lvlText w:val="%8."/>
+      <w:lvlJc w:val="left"/>
+      <w:pPr>
+        <w:ind w:left="5760" w:hanging="360"/>
+      </w:pPr>
+    </w:lvl>
+    <w:lvl w:ilvl="8" w:tplc="300A001B" w:tentative="1">
+      <w:start w:val="1"/>
+      <w:numFmt w:val="lowerRoman"/>
+      <w:lvlText w:val="%9."/>
+      <w:lvlJc w:val="right"/>
+      <w:pPr>
+        <w:ind w:left="6480" w:hanging="180"/>
+      </w:pPr>
+    </w:lvl>
+  </w:abstractNum>
+  <w:abstractNum w:abstractNumId="4">
+    <w:nsid w:val="5B7277A3"/>
+    <w:multiLevelType w:val="hybridMultilevel"/>
+    <w:tmpl w:val="29B4236A"/>
+    <w:lvl w:ilvl="0" w:tplc="DCB81FD6">
+      <w:start w:val="1"/>
+      <w:numFmt w:val="decimal"/>
+      <w:lvlText w:val="%1."/>
+      <w:lvlJc w:val="left"/>
+      <w:pPr>
+        <w:ind w:left="720" w:hanging="360"/>
+      </w:pPr>
+      <w:rPr>
+        <w:rFonts w:hint="default"/>
+        <w:b/>
+      </w:rPr>
+    </w:lvl>
+    <w:lvl w:ilvl="1" w:tplc="300A0019" w:tentative="1">
+      <w:start w:val="1"/>
+      <w:numFmt w:val="lowerLetter"/>
+      <w:lvlText w:val="%2."/>
+      <w:lvlJc w:val="left"/>
+      <w:pPr>
+        <w:ind w:left="1440" w:hanging="360"/>
+      </w:pPr>
+    </w:lvl>
+    <w:lvl w:ilvl="2" w:tplc="300A001B" w:tentative="1">
+      <w:start w:val="1"/>
+      <w:numFmt w:val="lowerRoman"/>
+      <w:lvlText w:val="%3."/>
+      <w:lvlJc w:val="right"/>
+      <w:pPr>
+        <w:ind w:left="2160" w:hanging="180"/>
+      </w:pPr>
+    </w:lvl>
+    <w:lvl w:ilvl="3" w:tplc="300A000F" w:tentative="1">
+      <w:start w:val="1"/>
+      <w:numFmt w:val="decimal"/>
+      <w:lvlText w:val="%4."/>
+      <w:lvlJc w:val="left"/>
+      <w:pPr>
+        <w:ind w:left="2880" w:hanging="360"/>
+      </w:pPr>
+    </w:lvl>
+    <w:lvl w:ilvl="4" w:tplc="300A0019" w:tentative="1">
+      <w:start w:val="1"/>
+      <w:numFmt w:val="lowerLetter"/>
+      <w:lvlText w:val="%5."/>
+      <w:lvlJc w:val="left"/>
+      <w:pPr>
+        <w:ind w:left="3600" w:hanging="360"/>
+      </w:pPr>
+    </w:lvl>
+    <w:lvl w:ilvl="5" w:tplc="300A001B" w:tentative="1">
+      <w:start w:val="1"/>
+      <w:numFmt w:val="lowerRoman"/>
+      <w:lvlText w:val="%6."/>
+      <w:lvlJc w:val="right"/>
+      <w:pPr>
+        <w:ind w:left="4320" w:hanging="180"/>
+      </w:pPr>
+    </w:lvl>
+    <w:lvl w:ilvl="6" w:tplc="300A000F" w:tentative="1">
+      <w:start w:val="1"/>
+      <w:numFmt w:val="decimal"/>
+      <w:lvlText w:val="%7."/>
+      <w:lvlJc w:val="left"/>
+      <w:pPr>
+        <w:ind w:left="5040" w:hanging="360"/>
+      </w:pPr>
+    </w:lvl>
+    <w:lvl w:ilvl="7" w:tplc="300A0019" w:tentative="1">
+      <w:start w:val="1"/>
+      <w:numFmt w:val="lowerLetter"/>
+      <w:lvlText w:val="%8."/>
+      <w:lvlJc w:val="left"/>
+      <w:pPr>
+        <w:ind w:left="5760" w:hanging="360"/>
+      </w:pPr>
+    </w:lvl>
+    <w:lvl w:ilvl="8" w:tplc="300A001B" w:tentative="1">
+      <w:start w:val="1"/>
+      <w:numFmt w:val="lowerRoman"/>
+      <w:lvlText w:val="%9."/>
+      <w:lvlJc w:val="right"/>
+      <w:pPr>
+        <w:ind w:left="6480" w:hanging="180"/>
+      </w:pPr>
+    </w:lvl>
+  </w:abstractNum>
+  <w:abstractNum w:abstractNumId="5">
     <w:nsid w:val="6A2C6561"/>
     <w:multiLevelType w:val="hybridMultilevel"/>
     <w:tmpl w:val="059C8FD0"/>
@@ -3702,19 +4957,118 @@
       <w:rPr>
         <w:rFonts w:ascii="Wingdings" w:hAnsi="Wingdings" w:hint="default"/>
       </w:rPr>
+    </w:lvl>
+  </w:abstractNum>
+  <w:abstractNum w:abstractNumId="6">
+    <w:nsid w:val="7B4F4831"/>
+    <w:multiLevelType w:val="hybridMultilevel"/>
+    <w:tmpl w:val="87262540"/>
+    <w:lvl w:ilvl="0" w:tplc="DCB81FD6">
+      <w:start w:val="1"/>
+      <w:numFmt w:val="decimal"/>
+      <w:lvlText w:val="%1."/>
+      <w:lvlJc w:val="left"/>
+      <w:pPr>
+        <w:ind w:left="720" w:hanging="360"/>
+      </w:pPr>
+      <w:rPr>
+        <w:rFonts w:hint="default"/>
+        <w:b/>
+      </w:rPr>
+    </w:lvl>
+    <w:lvl w:ilvl="1" w:tplc="0C0A0019" w:tentative="1">
+      <w:start w:val="1"/>
+      <w:numFmt w:val="lowerLetter"/>
+      <w:lvlText w:val="%2."/>
+      <w:lvlJc w:val="left"/>
+      <w:pPr>
+        <w:ind w:left="1440" w:hanging="360"/>
+      </w:pPr>
+    </w:lvl>
+    <w:lvl w:ilvl="2" w:tplc="0C0A001B" w:tentative="1">
+      <w:start w:val="1"/>
+      <w:numFmt w:val="lowerRoman"/>
+      <w:lvlText w:val="%3."/>
+      <w:lvlJc w:val="right"/>
+      <w:pPr>
+        <w:ind w:left="2160" w:hanging="180"/>
+      </w:pPr>
+    </w:lvl>
+    <w:lvl w:ilvl="3" w:tplc="0C0A000F" w:tentative="1">
+      <w:start w:val="1"/>
+      <w:numFmt w:val="decimal"/>
+      <w:lvlText w:val="%4."/>
+      <w:lvlJc w:val="left"/>
+      <w:pPr>
+        <w:ind w:left="2880" w:hanging="360"/>
+      </w:pPr>
+    </w:lvl>
+    <w:lvl w:ilvl="4" w:tplc="0C0A0019" w:tentative="1">
+      <w:start w:val="1"/>
+      <w:numFmt w:val="lowerLetter"/>
+      <w:lvlText w:val="%5."/>
+      <w:lvlJc w:val="left"/>
+      <w:pPr>
+        <w:ind w:left="3600" w:hanging="360"/>
+      </w:pPr>
+    </w:lvl>
+    <w:lvl w:ilvl="5" w:tplc="0C0A001B" w:tentative="1">
+      <w:start w:val="1"/>
+      <w:numFmt w:val="lowerRoman"/>
+      <w:lvlText w:val="%6."/>
+      <w:lvlJc w:val="right"/>
+      <w:pPr>
+        <w:ind w:left="4320" w:hanging="180"/>
+      </w:pPr>
+    </w:lvl>
+    <w:lvl w:ilvl="6" w:tplc="0C0A000F" w:tentative="1">
+      <w:start w:val="1"/>
+      <w:numFmt w:val="decimal"/>
+      <w:lvlText w:val="%7."/>
+      <w:lvlJc w:val="left"/>
+      <w:pPr>
+        <w:ind w:left="5040" w:hanging="360"/>
+      </w:pPr>
+    </w:lvl>
+    <w:lvl w:ilvl="7" w:tplc="0C0A0019" w:tentative="1">
+      <w:start w:val="1"/>
+      <w:numFmt w:val="lowerLetter"/>
+      <w:lvlText w:val="%8."/>
+      <w:lvlJc w:val="left"/>
+      <w:pPr>
+        <w:ind w:left="5760" w:hanging="360"/>
+      </w:pPr>
+    </w:lvl>
+    <w:lvl w:ilvl="8" w:tplc="0C0A001B" w:tentative="1">
+      <w:start w:val="1"/>
+      <w:numFmt w:val="lowerRoman"/>
+      <w:lvlText w:val="%9."/>
+      <w:lvlJc w:val="right"/>
+      <w:pPr>
+        <w:ind w:left="6480" w:hanging="180"/>
+      </w:pPr>
     </w:lvl>
   </w:abstractNum>
   <w:num w:numId="1">
     <w:abstractNumId w:val="2"/>
   </w:num>
   <w:num w:numId="2">
-    <w:abstractNumId w:val="3"/>
+    <w:abstractNumId w:val="5"/>
   </w:num>
   <w:num w:numId="3">
     <w:abstractNumId w:val="1"/>
   </w:num>
   <w:num w:numId="4">
     <w:abstractNumId w:val="0"/>
+  </w:num>
+  <w:num w:numId="5">
+    <w:abstractNumId w:val="3"/>
+  </w:num>
+  <w:num w:numId="6">
+    <w:abstractNumId w:val="4"/>
+  </w:num>
+  <w:num w:numId="7">
+    <w:abstractNumId w:val="6"/>
   </w:num>
 </w:numbering>
 </file>

</xml_diff>